<commit_message>
update DAL, mapper, validation, services
</commit_message>
<xml_diff>
--- a/Іваніцький_ІС-11_ЛР3.docx
+++ b/Іваніцький_ІС-11_ЛР3.docx
@@ -2640,16 +2640,16 @@
         </w:rPr>
         <w:lastRenderedPageBreak/>
         <w:drawing>
-          <wp:anchor distT="0" distB="0" distL="114300" distR="114300" simplePos="0" relativeHeight="251675648" behindDoc="0" locked="0" layoutInCell="1" allowOverlap="1" wp14:anchorId="4ABE329C" wp14:editId="3054BB1F">
+          <wp:anchor distT="0" distB="0" distL="114300" distR="114300" simplePos="0" relativeHeight="251675648" behindDoc="0" locked="0" layoutInCell="1" allowOverlap="1" wp14:anchorId="4ABE329C" wp14:editId="620C0D3B">
             <wp:simplePos x="0" y="0"/>
             <wp:positionH relativeFrom="margin">
-              <wp:align>center</wp:align>
+              <wp:posOffset>-800100</wp:posOffset>
             </wp:positionH>
             <wp:positionV relativeFrom="paragraph">
               <wp:posOffset>346710</wp:posOffset>
             </wp:positionV>
-            <wp:extent cx="6353175" cy="3635375"/>
-            <wp:effectExtent l="0" t="0" r="9525" b="3175"/>
+            <wp:extent cx="6943090" cy="3973195"/>
+            <wp:effectExtent l="0" t="0" r="0" b="8255"/>
             <wp:wrapTopAndBottom/>
             <wp:docPr id="548746839" name="Picture 1"/>
             <wp:cNvGraphicFramePr>
@@ -2671,7 +2671,7 @@
                   <pic:spPr>
                     <a:xfrm>
                       <a:off x="0" y="0"/>
-                      <a:ext cx="6353175" cy="3635375"/>
+                      <a:ext cx="6943090" cy="3973195"/>
                     </a:xfrm>
                     <a:prstGeom prst="rect">
                       <a:avLst/>
@@ -2902,29 +2902,53 @@
     </w:p>
     <w:p>
       <w:pPr>
-        <w:rPr>
-          <w:noProof/>
-          <w14:ligatures w14:val="standardContextual"/>
-        </w:rPr>
-      </w:pPr>
-      <w:r>
+        <w:spacing w:after="160" w:line="259" w:lineRule="auto"/>
+        <w:jc w:val="left"/>
         <w:rPr>
           <w:b/>
           <w:bCs/>
           <w:sz w:val="32"/>
           <w:szCs w:val="28"/>
         </w:rPr>
+      </w:pPr>
+      <w:r>
+        <w:rPr>
+          <w:b/>
+          <w:bCs/>
+          <w:sz w:val="32"/>
+          <w:szCs w:val="28"/>
+        </w:rPr>
+        <w:br w:type="page"/>
+      </w:r>
+    </w:p>
+    <w:p>
+      <w:pPr>
+        <w:rPr>
+          <w:noProof/>
+          <w:lang w:val="uk-UA"/>
+          <w14:ligatures w14:val="standardContextual"/>
+        </w:rPr>
+      </w:pPr>
+      <w:r>
+        <w:rPr>
+          <w:b/>
+          <w:bCs/>
+          <w:noProof/>
+          <w:sz w:val="32"/>
+          <w:szCs w:val="28"/>
+        </w:rPr>
+        <w:lastRenderedPageBreak/>
         <w:drawing>
-          <wp:anchor distT="0" distB="0" distL="114300" distR="114300" simplePos="0" relativeHeight="251677696" behindDoc="0" locked="0" layoutInCell="1" allowOverlap="1" wp14:anchorId="6F046F94" wp14:editId="183964DF">
+          <wp:anchor distT="0" distB="0" distL="114300" distR="114300" simplePos="0" relativeHeight="251677696" behindDoc="0" locked="0" layoutInCell="1" allowOverlap="1" wp14:anchorId="6F046F94" wp14:editId="1837699D">
             <wp:simplePos x="0" y="0"/>
-            <wp:positionH relativeFrom="column">
-              <wp:posOffset>0</wp:posOffset>
+            <wp:positionH relativeFrom="page">
+              <wp:posOffset>297905</wp:posOffset>
             </wp:positionH>
             <wp:positionV relativeFrom="paragraph">
-              <wp:posOffset>255270</wp:posOffset>
+              <wp:posOffset>270237</wp:posOffset>
             </wp:positionV>
-            <wp:extent cx="5940425" cy="2239010"/>
-            <wp:effectExtent l="0" t="0" r="3175" b="8890"/>
+            <wp:extent cx="6932930" cy="2612390"/>
+            <wp:effectExtent l="0" t="0" r="1270" b="0"/>
             <wp:wrapTopAndBottom/>
             <wp:docPr id="1366707153" name="Picture 1"/>
             <wp:cNvGraphicFramePr>
@@ -2946,7 +2970,7 @@
                   <pic:spPr>
                     <a:xfrm>
                       <a:off x="0" y="0"/>
-                      <a:ext cx="5940425" cy="2239010"/>
+                      <a:ext cx="6932930" cy="2612390"/>
                     </a:xfrm>
                     <a:prstGeom prst="rect">
                       <a:avLst/>
@@ -2955,6 +2979,12 @@
                 </pic:pic>
               </a:graphicData>
             </a:graphic>
+            <wp14:sizeRelH relativeFrom="margin">
+              <wp14:pctWidth>0</wp14:pctWidth>
+            </wp14:sizeRelH>
+            <wp14:sizeRelV relativeFrom="margin">
+              <wp14:pctHeight>0</wp14:pctHeight>
+            </wp14:sizeRelV>
           </wp:anchor>
         </w:drawing>
       </w:r>
@@ -2965,18 +2995,9 @@
           <w:sz w:val="32"/>
           <w:szCs w:val="28"/>
         </w:rPr>
-        <w:t>Code:</w:t>
-      </w:r>
-      <w:r>
-        <w:rPr>
-          <w:noProof/>
-          <w14:ligatures w14:val="standardContextual"/>
-        </w:rPr>
-        <w:t xml:space="preserve"> </w:t>
-      </w:r>
-    </w:p>
-    <w:p>
-      <w:pPr>
+        <w:t>Code</w:t>
+      </w:r>
+      <w:r>
         <w:rPr>
           <w:b/>
           <w:bCs/>
@@ -2984,18 +3005,27 @@
           <w:szCs w:val="28"/>
           <w:lang w:val="uk-UA"/>
         </w:rPr>
-      </w:pPr>
-      <w:r>
+        <w:t>:</w:t>
+      </w:r>
+      <w:r>
+        <w:rPr>
+          <w:noProof/>
+          <w:lang w:val="uk-UA"/>
+          <w14:ligatures w14:val="standardContextual"/>
+        </w:rPr>
+        <w:t xml:space="preserve"> </w:t>
+      </w:r>
+    </w:p>
+    <w:p>
+      <w:pPr>
         <w:rPr>
           <w:b/>
           <w:bCs/>
           <w:sz w:val="32"/>
           <w:szCs w:val="28"/>
-        </w:rPr>
-        <w:lastRenderedPageBreak/>
-        <w:tab/>
-      </w:r>
-      <w:proofErr w:type="spellStart"/>
+          <w:lang w:val="uk-UA"/>
+        </w:rPr>
+      </w:pPr>
       <w:r>
         <w:rPr>
           <w:b/>
@@ -3004,10 +3034,11 @@
           <w:szCs w:val="28"/>
           <w:lang w:val="uk-UA"/>
         </w:rPr>
-        <w:t>Ендпоінти</w:t>
-      </w:r>
-      <w:proofErr w:type="spellEnd"/>
-      <w:r>
+        <w:tab/>
+      </w:r>
+    </w:p>
+    <w:p>
+      <w:pPr>
         <w:rPr>
           <w:b/>
           <w:bCs/>
@@ -3015,6 +3046,883 @@
           <w:szCs w:val="28"/>
           <w:lang w:val="uk-UA"/>
         </w:rPr>
+      </w:pPr>
+    </w:p>
+    <w:p>
+      <w:pPr>
+        <w:ind w:firstLine="720"/>
+        <w:rPr>
+          <w:b/>
+          <w:bCs/>
+          <w:sz w:val="32"/>
+          <w:szCs w:val="28"/>
+          <w:lang w:val="uk-UA"/>
+        </w:rPr>
+      </w:pPr>
+      <w:r>
+        <w:rPr>
+          <w:b/>
+          <w:bCs/>
+          <w:sz w:val="32"/>
+          <w:szCs w:val="28"/>
+          <w:lang w:val="uk-UA"/>
+        </w:rPr>
+        <w:t xml:space="preserve">Опис </w:t>
+      </w:r>
+      <w:r>
+        <w:rPr>
+          <w:b/>
+          <w:bCs/>
+          <w:sz w:val="32"/>
+          <w:szCs w:val="28"/>
+        </w:rPr>
+        <w:t>WEB-API</w:t>
+      </w:r>
+      <w:r>
+        <w:rPr>
+          <w:b/>
+          <w:bCs/>
+          <w:sz w:val="32"/>
+          <w:szCs w:val="28"/>
+          <w:lang w:val="uk-UA"/>
+        </w:rPr>
+        <w:t>:</w:t>
+      </w:r>
+    </w:p>
+    <w:p>
+      <w:pPr>
+        <w:ind w:firstLine="720"/>
+        <w:jc w:val="left"/>
+      </w:pPr>
+      <w:r>
+        <w:t>Web</w:t>
+      </w:r>
+      <w:r>
+        <w:rPr>
+          <w:lang w:val="ru-RU"/>
+        </w:rPr>
+        <w:t>-</w:t>
+      </w:r>
+      <w:r>
+        <w:t>API</w:t>
+      </w:r>
+      <w:r>
+        <w:rPr>
+          <w:lang w:val="ru-RU"/>
+        </w:rPr>
+        <w:t xml:space="preserve"> </w:t>
+      </w:r>
+      <w:proofErr w:type="spellStart"/>
+      <w:r>
+        <w:rPr>
+          <w:lang w:val="uk-UA"/>
+        </w:rPr>
+        <w:t>матмие</w:t>
+      </w:r>
+      <w:proofErr w:type="spellEnd"/>
+      <w:r>
+        <w:rPr>
+          <w:lang w:val="ru-RU"/>
+        </w:rPr>
+        <w:t xml:space="preserve"> </w:t>
+      </w:r>
+      <w:proofErr w:type="spellStart"/>
+      <w:r>
+        <w:rPr>
+          <w:lang w:val="uk-UA"/>
+        </w:rPr>
+        <w:t>башатошарову</w:t>
+      </w:r>
+      <w:proofErr w:type="spellEnd"/>
+      <w:r>
+        <w:rPr>
+          <w:lang w:val="ru-RU"/>
+        </w:rPr>
+        <w:t xml:space="preserve"> </w:t>
+      </w:r>
+      <w:proofErr w:type="spellStart"/>
+      <w:r>
+        <w:rPr>
+          <w:lang w:val="ru-RU"/>
+        </w:rPr>
+        <w:t>архітектуру</w:t>
+      </w:r>
+      <w:proofErr w:type="spellEnd"/>
+      <w:r>
+        <w:rPr>
+          <w:lang w:val="ru-RU"/>
+        </w:rPr>
+        <w:t xml:space="preserve">, </w:t>
+      </w:r>
+      <w:r>
+        <w:rPr>
+          <w:lang w:val="uk-UA"/>
+        </w:rPr>
+        <w:t xml:space="preserve">як було описано вище. </w:t>
+      </w:r>
+      <w:r>
+        <w:tab/>
+      </w:r>
+      <w:r>
+        <w:t>D</w:t>
+      </w:r>
+      <w:r>
+        <w:t>AL</w:t>
+      </w:r>
+      <w:r>
+        <w:rPr>
+          <w:lang w:val="uk-UA"/>
+        </w:rPr>
+        <w:t xml:space="preserve"> містить класи основних сутностей доменної області а також клас </w:t>
+      </w:r>
+      <w:proofErr w:type="spellStart"/>
+      <w:r>
+        <w:t>A</w:t>
+      </w:r>
+      <w:r>
+        <w:t>pp</w:t>
+      </w:r>
+      <w:r>
+        <w:t>Context</w:t>
+      </w:r>
+      <w:proofErr w:type="spellEnd"/>
+      <w:r>
+        <w:rPr>
+          <w:lang w:val="uk-UA"/>
+        </w:rPr>
+        <w:t xml:space="preserve">, який відповідатиме за зв’язок із базою даних, реалізованою у програмному середовищі </w:t>
+      </w:r>
+      <w:proofErr w:type="spellStart"/>
+      <w:r>
+        <w:t>Miscrosoft</w:t>
+      </w:r>
+      <w:proofErr w:type="spellEnd"/>
+      <w:r>
+        <w:rPr>
+          <w:lang w:val="uk-UA"/>
+        </w:rPr>
+        <w:t xml:space="preserve"> </w:t>
+      </w:r>
+      <w:r>
+        <w:t>SQL</w:t>
+      </w:r>
+      <w:r>
+        <w:rPr>
+          <w:lang w:val="uk-UA"/>
+        </w:rPr>
+        <w:t xml:space="preserve"> </w:t>
+      </w:r>
+      <w:r>
+        <w:t>Server</w:t>
+      </w:r>
+      <w:r>
+        <w:rPr>
+          <w:lang w:val="uk-UA"/>
+        </w:rPr>
+        <w:t xml:space="preserve">. </w:t>
+      </w:r>
+    </w:p>
+    <w:p>
+      <w:pPr>
+        <w:ind w:firstLine="720"/>
+        <w:jc w:val="left"/>
+        <w:rPr>
+          <w:lang w:val="ru-RU"/>
+        </w:rPr>
+      </w:pPr>
+      <w:r>
+        <w:t xml:space="preserve">BLL </w:t>
+      </w:r>
+      <w:proofErr w:type="spellStart"/>
+      <w:r>
+        <w:t>відповідає</w:t>
+      </w:r>
+      <w:proofErr w:type="spellEnd"/>
+      <w:r>
+        <w:t xml:space="preserve"> </w:t>
+      </w:r>
+      <w:proofErr w:type="spellStart"/>
+      <w:r>
+        <w:t>за</w:t>
+      </w:r>
+      <w:proofErr w:type="spellEnd"/>
+      <w:r>
+        <w:t xml:space="preserve"> </w:t>
+      </w:r>
+      <w:proofErr w:type="spellStart"/>
+      <w:r>
+        <w:t>виконання</w:t>
+      </w:r>
+      <w:proofErr w:type="spellEnd"/>
+      <w:r>
+        <w:t xml:space="preserve"> </w:t>
+      </w:r>
+      <w:proofErr w:type="spellStart"/>
+      <w:r>
+        <w:t>бізнес-логіки</w:t>
+      </w:r>
+      <w:proofErr w:type="spellEnd"/>
+      <w:r>
+        <w:t xml:space="preserve"> </w:t>
+      </w:r>
+      <w:proofErr w:type="spellStart"/>
+      <w:r>
+        <w:t>додатку</w:t>
+      </w:r>
+      <w:proofErr w:type="spellEnd"/>
+      <w:r>
+        <w:t xml:space="preserve"> </w:t>
+      </w:r>
+      <w:proofErr w:type="spellStart"/>
+      <w:r>
+        <w:t>та</w:t>
+      </w:r>
+      <w:proofErr w:type="spellEnd"/>
+      <w:r>
+        <w:t xml:space="preserve"> </w:t>
+      </w:r>
+      <w:proofErr w:type="spellStart"/>
+      <w:r>
+        <w:t>містить</w:t>
+      </w:r>
+      <w:proofErr w:type="spellEnd"/>
+      <w:r>
+        <w:t xml:space="preserve"> </w:t>
+      </w:r>
+      <w:proofErr w:type="spellStart"/>
+      <w:r>
+        <w:t>абстрактний</w:t>
+      </w:r>
+      <w:proofErr w:type="spellEnd"/>
+      <w:r>
+        <w:t xml:space="preserve"> </w:t>
+      </w:r>
+      <w:proofErr w:type="spellStart"/>
+      <w:r>
+        <w:t>клас</w:t>
+      </w:r>
+      <w:proofErr w:type="spellEnd"/>
+      <w:r>
+        <w:t xml:space="preserve"> </w:t>
+      </w:r>
+      <w:proofErr w:type="spellStart"/>
+      <w:r>
+        <w:t>BaseService</w:t>
+      </w:r>
+      <w:proofErr w:type="spellEnd"/>
+      <w:r>
+        <w:t xml:space="preserve">, </w:t>
+      </w:r>
+      <w:proofErr w:type="spellStart"/>
+      <w:r>
+        <w:t>який</w:t>
+      </w:r>
+      <w:proofErr w:type="spellEnd"/>
+      <w:r>
+        <w:t xml:space="preserve"> </w:t>
+      </w:r>
+      <w:proofErr w:type="spellStart"/>
+      <w:r>
+        <w:t>буде</w:t>
+      </w:r>
+      <w:proofErr w:type="spellEnd"/>
+      <w:r>
+        <w:t xml:space="preserve"> </w:t>
+      </w:r>
+      <w:proofErr w:type="spellStart"/>
+      <w:r>
+        <w:t>батьківським</w:t>
+      </w:r>
+      <w:proofErr w:type="spellEnd"/>
+      <w:r>
+        <w:t xml:space="preserve"> </w:t>
+      </w:r>
+      <w:proofErr w:type="spellStart"/>
+      <w:r>
+        <w:t>для</w:t>
+      </w:r>
+      <w:proofErr w:type="spellEnd"/>
+      <w:r>
+        <w:t xml:space="preserve"> </w:t>
+      </w:r>
+      <w:proofErr w:type="spellStart"/>
+      <w:r>
+        <w:t>специфічних</w:t>
+      </w:r>
+      <w:proofErr w:type="spellEnd"/>
+      <w:r>
+        <w:t xml:space="preserve"> </w:t>
+      </w:r>
+      <w:proofErr w:type="spellStart"/>
+      <w:r>
+        <w:t>класів</w:t>
+      </w:r>
+      <w:proofErr w:type="spellEnd"/>
+      <w:r>
+        <w:t xml:space="preserve">, в </w:t>
+      </w:r>
+      <w:proofErr w:type="spellStart"/>
+      <w:r>
+        <w:t>яких</w:t>
+      </w:r>
+      <w:proofErr w:type="spellEnd"/>
+      <w:r>
+        <w:t xml:space="preserve"> </w:t>
+      </w:r>
+      <w:proofErr w:type="spellStart"/>
+      <w:r>
+        <w:t>будуть</w:t>
+      </w:r>
+      <w:proofErr w:type="spellEnd"/>
+      <w:r>
+        <w:t xml:space="preserve"> </w:t>
+      </w:r>
+      <w:proofErr w:type="spellStart"/>
+      <w:r>
+        <w:t>зберігатись</w:t>
+      </w:r>
+      <w:proofErr w:type="spellEnd"/>
+      <w:r>
+        <w:t xml:space="preserve"> </w:t>
+      </w:r>
+      <w:proofErr w:type="spellStart"/>
+      <w:r>
+        <w:t>запити</w:t>
+      </w:r>
+      <w:proofErr w:type="spellEnd"/>
+      <w:r>
+        <w:t xml:space="preserve"> </w:t>
+      </w:r>
+      <w:proofErr w:type="spellStart"/>
+      <w:r>
+        <w:t>до</w:t>
+      </w:r>
+      <w:proofErr w:type="spellEnd"/>
+      <w:r>
+        <w:t xml:space="preserve"> </w:t>
+      </w:r>
+      <w:proofErr w:type="spellStart"/>
+      <w:r>
+        <w:t>відповідних</w:t>
+      </w:r>
+      <w:proofErr w:type="spellEnd"/>
+      <w:r>
+        <w:t xml:space="preserve"> </w:t>
+      </w:r>
+      <w:proofErr w:type="spellStart"/>
+      <w:r>
+        <w:t>сутностей</w:t>
+      </w:r>
+      <w:proofErr w:type="spellEnd"/>
+      <w:r>
+        <w:t xml:space="preserve"> БД</w:t>
+      </w:r>
+      <w:r>
+        <w:t xml:space="preserve">: </w:t>
+      </w:r>
+      <w:proofErr w:type="spellStart"/>
+      <w:r>
+        <w:t>AuthorService</w:t>
+      </w:r>
+      <w:proofErr w:type="spellEnd"/>
+      <w:r>
+        <w:t xml:space="preserve">, </w:t>
+      </w:r>
+      <w:proofErr w:type="spellStart"/>
+      <w:r>
+        <w:t>NewsService</w:t>
+      </w:r>
+      <w:proofErr w:type="spellEnd"/>
+      <w:r>
+        <w:t xml:space="preserve">, </w:t>
+      </w:r>
+      <w:proofErr w:type="spellStart"/>
+      <w:r>
+        <w:t>Tag</w:t>
+      </w:r>
+      <w:r>
+        <w:t>s</w:t>
+      </w:r>
+      <w:r>
+        <w:t>Service</w:t>
+      </w:r>
+      <w:proofErr w:type="spellEnd"/>
+      <w:r>
+        <w:t xml:space="preserve">, </w:t>
+      </w:r>
+      <w:proofErr w:type="spellStart"/>
+      <w:r>
+        <w:t>RubricService</w:t>
+      </w:r>
+      <w:proofErr w:type="spellEnd"/>
+      <w:r>
+        <w:t xml:space="preserve">. </w:t>
+      </w:r>
+      <w:proofErr w:type="spellStart"/>
+      <w:r>
+        <w:rPr>
+          <w:lang w:val="ru-RU"/>
+        </w:rPr>
+        <w:t>Ці</w:t>
+      </w:r>
+      <w:proofErr w:type="spellEnd"/>
+      <w:r>
+        <w:rPr>
+          <w:lang w:val="ru-RU"/>
+        </w:rPr>
+        <w:t xml:space="preserve"> ж </w:t>
+      </w:r>
+      <w:proofErr w:type="spellStart"/>
+      <w:r>
+        <w:rPr>
+          <w:lang w:val="ru-RU"/>
+        </w:rPr>
+        <w:t>класи</w:t>
+      </w:r>
+      <w:proofErr w:type="spellEnd"/>
+      <w:r>
+        <w:rPr>
+          <w:lang w:val="ru-RU"/>
+        </w:rPr>
+        <w:t xml:space="preserve"> </w:t>
+      </w:r>
+      <w:proofErr w:type="spellStart"/>
+      <w:r>
+        <w:rPr>
+          <w:lang w:val="ru-RU"/>
+        </w:rPr>
+        <w:t>реалізовуватимуть</w:t>
+      </w:r>
+      <w:proofErr w:type="spellEnd"/>
+      <w:r>
+        <w:rPr>
+          <w:lang w:val="ru-RU"/>
+        </w:rPr>
+        <w:t xml:space="preserve"> </w:t>
+      </w:r>
+      <w:proofErr w:type="spellStart"/>
+      <w:r>
+        <w:rPr>
+          <w:lang w:val="ru-RU"/>
+        </w:rPr>
+        <w:t>специфічні</w:t>
+      </w:r>
+      <w:proofErr w:type="spellEnd"/>
+      <w:r>
+        <w:rPr>
+          <w:lang w:val="ru-RU"/>
+        </w:rPr>
+        <w:t xml:space="preserve"> </w:t>
+      </w:r>
+      <w:proofErr w:type="spellStart"/>
+      <w:r>
+        <w:rPr>
+          <w:lang w:val="ru-RU"/>
+        </w:rPr>
+        <w:t>інтерфейси</w:t>
+      </w:r>
+      <w:proofErr w:type="spellEnd"/>
+      <w:r>
+        <w:rPr>
+          <w:lang w:val="ru-RU"/>
+        </w:rPr>
+        <w:t xml:space="preserve"> для </w:t>
+      </w:r>
+      <w:proofErr w:type="spellStart"/>
+      <w:r>
+        <w:rPr>
+          <w:lang w:val="ru-RU"/>
+        </w:rPr>
+        <w:t>створення</w:t>
+      </w:r>
+      <w:proofErr w:type="spellEnd"/>
+      <w:r>
+        <w:rPr>
+          <w:lang w:val="ru-RU"/>
+        </w:rPr>
+        <w:t xml:space="preserve"> </w:t>
+      </w:r>
+      <w:proofErr w:type="spellStart"/>
+      <w:r>
+        <w:rPr>
+          <w:lang w:val="ru-RU"/>
+        </w:rPr>
+        <w:t>слабкої</w:t>
+      </w:r>
+      <w:proofErr w:type="spellEnd"/>
+      <w:r>
+        <w:rPr>
+          <w:lang w:val="ru-RU"/>
+        </w:rPr>
+        <w:t xml:space="preserve"> </w:t>
+      </w:r>
+      <w:proofErr w:type="spellStart"/>
+      <w:r>
+        <w:rPr>
+          <w:lang w:val="ru-RU"/>
+        </w:rPr>
+        <w:t>залежності</w:t>
+      </w:r>
+      <w:proofErr w:type="spellEnd"/>
+      <w:r>
+        <w:rPr>
+          <w:lang w:val="ru-RU"/>
+        </w:rPr>
+        <w:t xml:space="preserve"> </w:t>
+      </w:r>
+      <w:proofErr w:type="spellStart"/>
+      <w:r>
+        <w:rPr>
+          <w:lang w:val="ru-RU"/>
+        </w:rPr>
+        <w:t>між</w:t>
+      </w:r>
+      <w:proofErr w:type="spellEnd"/>
+      <w:r>
+        <w:rPr>
+          <w:lang w:val="ru-RU"/>
+        </w:rPr>
+        <w:t xml:space="preserve"> шаром </w:t>
+      </w:r>
+      <w:proofErr w:type="spellStart"/>
+      <w:r>
+        <w:rPr>
+          <w:lang w:val="ru-RU"/>
+        </w:rPr>
+        <w:t>представлення</w:t>
+      </w:r>
+      <w:proofErr w:type="spellEnd"/>
+      <w:r>
+        <w:rPr>
+          <w:lang w:val="ru-RU"/>
+        </w:rPr>
+        <w:t xml:space="preserve"> та шаром </w:t>
+      </w:r>
+      <w:proofErr w:type="spellStart"/>
+      <w:r>
+        <w:rPr>
+          <w:lang w:val="ru-RU"/>
+        </w:rPr>
+        <w:t>бізнес-логіки</w:t>
+      </w:r>
+      <w:proofErr w:type="spellEnd"/>
+      <w:r>
+        <w:rPr>
+          <w:lang w:val="ru-RU"/>
+        </w:rPr>
+        <w:t>.</w:t>
+      </w:r>
+    </w:p>
+    <w:p>
+      <w:pPr>
+        <w:ind w:firstLine="720"/>
+        <w:jc w:val="left"/>
+        <w:rPr>
+          <w:lang w:val="uk-UA"/>
+        </w:rPr>
+      </w:pPr>
+      <w:r>
+        <w:t>PL</w:t>
+      </w:r>
+      <w:r>
+        <w:rPr>
+          <w:lang w:val="ru-RU"/>
+        </w:rPr>
+        <w:t xml:space="preserve"> буде представлений у </w:t>
+      </w:r>
+      <w:proofErr w:type="spellStart"/>
+      <w:r>
+        <w:rPr>
+          <w:lang w:val="ru-RU"/>
+        </w:rPr>
+        <w:t>вигляді</w:t>
+      </w:r>
+      <w:proofErr w:type="spellEnd"/>
+      <w:r>
+        <w:rPr>
+          <w:lang w:val="ru-RU"/>
+        </w:rPr>
+        <w:t xml:space="preserve"> </w:t>
+      </w:r>
+      <w:proofErr w:type="spellStart"/>
+      <w:r>
+        <w:rPr>
+          <w:lang w:val="ru-RU"/>
+        </w:rPr>
+        <w:t>реалізації</w:t>
+      </w:r>
+      <w:proofErr w:type="spellEnd"/>
+      <w:r>
+        <w:rPr>
+          <w:lang w:val="ru-RU"/>
+        </w:rPr>
+        <w:t xml:space="preserve"> </w:t>
+      </w:r>
+      <w:r>
+        <w:t>API</w:t>
+      </w:r>
+      <w:r>
+        <w:rPr>
+          <w:lang w:val="ru-RU"/>
+        </w:rPr>
+        <w:t xml:space="preserve">. </w:t>
+      </w:r>
+      <w:proofErr w:type="spellStart"/>
+      <w:r>
+        <w:rPr>
+          <w:lang w:val="ru-RU"/>
+        </w:rPr>
+        <w:t>Цей</w:t>
+      </w:r>
+      <w:proofErr w:type="spellEnd"/>
+      <w:r>
+        <w:rPr>
+          <w:lang w:val="ru-RU"/>
+        </w:rPr>
+        <w:t xml:space="preserve"> шар </w:t>
+      </w:r>
+      <w:proofErr w:type="spellStart"/>
+      <w:r>
+        <w:rPr>
+          <w:lang w:val="ru-RU"/>
+        </w:rPr>
+        <w:t>міститиме</w:t>
+      </w:r>
+      <w:proofErr w:type="spellEnd"/>
+      <w:r>
+        <w:rPr>
+          <w:lang w:val="ru-RU"/>
+        </w:rPr>
+        <w:t xml:space="preserve"> </w:t>
+      </w:r>
+      <w:proofErr w:type="spellStart"/>
+      <w:r>
+        <w:rPr>
+          <w:lang w:val="ru-RU"/>
+        </w:rPr>
+        <w:t>класи</w:t>
+      </w:r>
+      <w:proofErr w:type="spellEnd"/>
+      <w:r>
+        <w:rPr>
+          <w:lang w:val="ru-RU"/>
+        </w:rPr>
+        <w:t xml:space="preserve"> </w:t>
+      </w:r>
+      <w:proofErr w:type="spellStart"/>
+      <w:r>
+        <w:t>AuthController</w:t>
+      </w:r>
+      <w:proofErr w:type="spellEnd"/>
+      <w:r>
+        <w:rPr>
+          <w:lang w:val="ru-RU"/>
+        </w:rPr>
+        <w:t xml:space="preserve"> (</w:t>
+      </w:r>
+      <w:proofErr w:type="spellStart"/>
+      <w:r>
+        <w:rPr>
+          <w:lang w:val="ru-RU"/>
+        </w:rPr>
+        <w:t>відповідає</w:t>
+      </w:r>
+      <w:proofErr w:type="spellEnd"/>
+      <w:r>
+        <w:rPr>
+          <w:lang w:val="ru-RU"/>
+        </w:rPr>
+        <w:t xml:space="preserve"> за</w:t>
+      </w:r>
+      <w:r>
+        <w:rPr>
+          <w:lang w:val="ru-RU"/>
+        </w:rPr>
+        <w:t xml:space="preserve"> </w:t>
+      </w:r>
+      <w:proofErr w:type="spellStart"/>
+      <w:r>
+        <w:rPr>
+          <w:lang w:val="ru-RU"/>
+        </w:rPr>
+        <w:t>автентифікаці</w:t>
+      </w:r>
+      <w:r>
+        <w:rPr>
+          <w:lang w:val="ru-RU"/>
+        </w:rPr>
+        <w:t>ю</w:t>
+      </w:r>
+      <w:proofErr w:type="spellEnd"/>
+      <w:r>
+        <w:rPr>
+          <w:lang w:val="ru-RU"/>
+        </w:rPr>
+        <w:t xml:space="preserve"> автора </w:t>
+      </w:r>
+      <w:proofErr w:type="spellStart"/>
+      <w:r>
+        <w:rPr>
+          <w:lang w:val="ru-RU"/>
+        </w:rPr>
+        <w:t>або</w:t>
+      </w:r>
+      <w:proofErr w:type="spellEnd"/>
+      <w:r>
+        <w:rPr>
+          <w:lang w:val="ru-RU"/>
+        </w:rPr>
+        <w:t xml:space="preserve"> </w:t>
+      </w:r>
+      <w:proofErr w:type="spellStart"/>
+      <w:r>
+        <w:rPr>
+          <w:lang w:val="ru-RU"/>
+        </w:rPr>
+        <w:t>реєстрації</w:t>
+      </w:r>
+      <w:proofErr w:type="spellEnd"/>
+      <w:r>
+        <w:rPr>
+          <w:lang w:val="ru-RU"/>
+        </w:rPr>
+        <w:t xml:space="preserve"> нового автора</w:t>
+      </w:r>
+      <w:r>
+        <w:rPr>
+          <w:lang w:val="ru-RU"/>
+        </w:rPr>
+        <w:t xml:space="preserve">, </w:t>
+      </w:r>
+      <w:proofErr w:type="spellStart"/>
+      <w:r>
+        <w:rPr>
+          <w:lang w:val="ru-RU"/>
+        </w:rPr>
+        <w:t>які</w:t>
+      </w:r>
+      <w:proofErr w:type="spellEnd"/>
+      <w:r>
+        <w:rPr>
+          <w:lang w:val="ru-RU"/>
+        </w:rPr>
+        <w:t xml:space="preserve"> </w:t>
+      </w:r>
+      <w:proofErr w:type="spellStart"/>
+      <w:r>
+        <w:rPr>
+          <w:lang w:val="ru-RU"/>
+        </w:rPr>
+        <w:t>будуть</w:t>
+      </w:r>
+      <w:proofErr w:type="spellEnd"/>
+      <w:r>
+        <w:rPr>
+          <w:lang w:val="ru-RU"/>
+        </w:rPr>
+        <w:t xml:space="preserve"> </w:t>
+      </w:r>
+      <w:proofErr w:type="spellStart"/>
+      <w:r>
+        <w:rPr>
+          <w:lang w:val="ru-RU"/>
+        </w:rPr>
+        <w:t>працювати</w:t>
+      </w:r>
+      <w:proofErr w:type="spellEnd"/>
+      <w:r>
+        <w:rPr>
+          <w:lang w:val="ru-RU"/>
+        </w:rPr>
+        <w:t xml:space="preserve"> за </w:t>
+      </w:r>
+      <w:proofErr w:type="spellStart"/>
+      <w:r>
+        <w:rPr>
+          <w:lang w:val="ru-RU"/>
+        </w:rPr>
+        <w:t>допомогою</w:t>
+      </w:r>
+      <w:proofErr w:type="spellEnd"/>
+      <w:r>
+        <w:rPr>
+          <w:lang w:val="ru-RU"/>
+        </w:rPr>
+        <w:t xml:space="preserve"> </w:t>
+      </w:r>
+      <w:r>
+        <w:t>Identity</w:t>
+      </w:r>
+      <w:r>
+        <w:rPr>
+          <w:lang w:val="ru-RU"/>
+        </w:rPr>
+        <w:t>)</w:t>
+      </w:r>
+      <w:r>
+        <w:t xml:space="preserve"> </w:t>
+      </w:r>
+      <w:r>
+        <w:rPr>
+          <w:lang w:val="uk-UA"/>
+        </w:rPr>
+        <w:t>та контролери під кожну нашу сутність.</w:t>
+      </w:r>
+    </w:p>
+    <w:p>
+      <w:pPr>
+        <w:spacing w:after="160" w:line="259" w:lineRule="auto"/>
+        <w:jc w:val="left"/>
+        <w:rPr>
+          <w:b/>
+          <w:bCs/>
+          <w:sz w:val="32"/>
+          <w:szCs w:val="28"/>
+          <w:lang w:val="uk-UA"/>
+        </w:rPr>
+      </w:pPr>
+      <w:r>
+        <w:rPr>
+          <w:b/>
+          <w:bCs/>
+          <w:sz w:val="32"/>
+          <w:szCs w:val="28"/>
+          <w:lang w:val="uk-UA"/>
+        </w:rPr>
+        <w:br w:type="page"/>
+      </w:r>
+    </w:p>
+    <w:p>
+      <w:pPr>
+        <w:rPr>
+          <w:b/>
+          <w:bCs/>
+          <w:sz w:val="32"/>
+          <w:szCs w:val="28"/>
+          <w:lang w:val="uk-UA"/>
+        </w:rPr>
+      </w:pPr>
+      <w:proofErr w:type="spellStart"/>
+      <w:r>
+        <w:rPr>
+          <w:b/>
+          <w:bCs/>
+          <w:sz w:val="32"/>
+          <w:szCs w:val="28"/>
+          <w:lang w:val="uk-UA"/>
+        </w:rPr>
+        <w:lastRenderedPageBreak/>
+        <w:t>Ендпоінти</w:t>
+      </w:r>
+      <w:proofErr w:type="spellEnd"/>
+      <w:r>
+        <w:rPr>
+          <w:b/>
+          <w:bCs/>
+          <w:sz w:val="32"/>
+          <w:szCs w:val="28"/>
+          <w:lang w:val="uk-UA"/>
+        </w:rPr>
         <w:t>:</w:t>
       </w:r>
     </w:p>
@@ -3023,6 +3931,7 @@
         <w:rPr>
           <w:i/>
           <w:iCs/>
+          <w:lang w:val="uk-UA"/>
         </w:rPr>
       </w:pPr>
       <w:proofErr w:type="spellStart"/>
@@ -3038,6 +3947,7 @@
         <w:rPr>
           <w:i/>
           <w:iCs/>
+          <w:lang w:val="uk-UA"/>
         </w:rPr>
         <w:t>:</w:t>
       </w:r>
@@ -3059,10 +3969,7 @@
       </w:r>
       <w:proofErr w:type="spellEnd"/>
       <w:r>
-        <w:t>/auth/register</w:t>
-      </w:r>
-      <w:r>
-        <w:t>/{</w:t>
+        <w:t>/auth/register/{</w:t>
       </w:r>
       <w:proofErr w:type="spellStart"/>
       <w:r>
@@ -3117,10 +4024,7 @@
       </w:r>
       <w:proofErr w:type="spellEnd"/>
       <w:r>
-        <w:t>/auth/logi</w:t>
-      </w:r>
-      <w:r>
-        <w:t xml:space="preserve">n - </w:t>
+        <w:t xml:space="preserve">/auth/login - </w:t>
       </w:r>
       <w:proofErr w:type="spellStart"/>
       <w:r>
@@ -4243,14 +5147,7 @@
           <w:i/>
           <w:iCs/>
         </w:rPr>
-        <w:t>Rubrics</w:t>
-      </w:r>
-      <w:r>
-        <w:rPr>
-          <w:i/>
-          <w:iCs/>
-        </w:rPr>
-        <w:t>Controller</w:t>
+        <w:t>RubricsController</w:t>
       </w:r>
       <w:proofErr w:type="spellEnd"/>
       <w:r>
@@ -4293,10 +5190,7 @@
         <w:t>/</w:t>
       </w:r>
       <w:r>
-        <w:t>r</w:t>
-      </w:r>
-      <w:r>
-        <w:t>ubric</w:t>
+        <w:t>rubric</w:t>
       </w:r>
       <w:r>
         <w:t>s</w:t>
@@ -4405,13 +5299,7 @@
         <w:rPr>
           <w:lang w:val="ru-UA"/>
         </w:rPr>
-        <w:t>rubric</w:t>
-      </w:r>
-      <w:r>
-        <w:rPr>
-          <w:lang w:val="ru-UA"/>
-        </w:rPr>
-        <w:t>Info</w:t>
+        <w:t>rubricInfo</w:t>
       </w:r>
       <w:proofErr w:type="spellEnd"/>
       <w:r>
@@ -4456,13 +5344,7 @@
         <w:rPr>
           <w:lang w:val="ru-UA"/>
         </w:rPr>
-        <w:t xml:space="preserve"> </w:t>
-      </w:r>
-      <w:r>
-        <w:rPr>
-          <w:lang w:val="ru-UA"/>
-        </w:rPr>
-        <w:t>рубрику</w:t>
+        <w:t xml:space="preserve"> рубрику</w:t>
       </w:r>
       <w:r>
         <w:rPr>
@@ -4485,7 +5367,87 @@
         <w:t>)</w:t>
       </w:r>
     </w:p>
-    <w:p/>
+    <w:p>
+      <w:pPr>
+        <w:rPr>
+          <w:lang w:val="ru-UA"/>
+        </w:rPr>
+      </w:pPr>
+    </w:p>
+    <w:p>
+      <w:pPr>
+        <w:rPr>
+          <w:b/>
+          <w:bCs/>
+          <w:lang w:val="uk-UA"/>
+        </w:rPr>
+      </w:pPr>
+      <w:r>
+        <w:rPr>
+          <w:b/>
+          <w:bCs/>
+          <w:lang w:val="uk-UA"/>
+        </w:rPr>
+        <w:t>Посилання на діаграми:</w:t>
+      </w:r>
+      <w:r>
+        <w:rPr>
+          <w:b/>
+          <w:bCs/>
+          <w:lang w:val="uk-UA"/>
+        </w:rPr>
+        <w:t xml:space="preserve"> </w:t>
+      </w:r>
+    </w:p>
+    <w:p>
+      <w:pPr>
+        <w:rPr>
+          <w:lang w:val="uk-UA"/>
+        </w:rPr>
+      </w:pPr>
+      <w:hyperlink r:id="rId12" w:history="1">
+        <w:r>
+          <w:rPr>
+            <w:rStyle w:val="Hyperlink"/>
+            <w:lang w:val="uk-UA"/>
+          </w:rPr>
+          <w:t>https://drive.google.com/file/d/1s5ekfStsLzH2CQzpALb1_GRy42wT3HpN/view?usp=sharing</w:t>
+        </w:r>
+      </w:hyperlink>
+    </w:p>
+    <w:p>
+      <w:pPr>
+        <w:rPr>
+          <w:b/>
+          <w:bCs/>
+          <w:lang w:val="uk-UA"/>
+        </w:rPr>
+      </w:pPr>
+      <w:r>
+        <w:rPr>
+          <w:b/>
+          <w:bCs/>
+          <w:lang w:val="uk-UA"/>
+        </w:rPr>
+        <w:t>Посилання на репозиторій:</w:t>
+      </w:r>
+    </w:p>
+    <w:p>
+      <w:pPr>
+        <w:rPr>
+          <w:lang w:val="uk-UA"/>
+        </w:rPr>
+      </w:pPr>
+      <w:hyperlink r:id="rId13" w:history="1">
+        <w:r>
+          <w:rPr>
+            <w:rStyle w:val="Hyperlink"/>
+            <w:lang w:val="uk-UA"/>
+          </w:rPr>
+          <w:t>https://github.com/Maksvell/dotNET_WEB_lab3-4</w:t>
+        </w:r>
+      </w:hyperlink>
+    </w:p>
     <w:sectPr>
       <w:pgSz w:w="11906" w:h="16838"/>
       <w:pgMar w:top="1134" w:right="850" w:bottom="1134" w:left="1701" w:header="708" w:footer="708" w:gutter="0"/>
@@ -6259,6 +7221,7 @@
   <w:style w:type="character" w:default="1" w:styleId="DefaultParagraphFont">
     <w:name w:val="Default Paragraph Font"/>
     <w:uiPriority w:val="1"/>
+    <w:semiHidden/>
     <w:unhideWhenUsed/>
   </w:style>
   <w:style w:type="table" w:default="1" w:styleId="TableNormal">
@@ -6333,7 +7296,6 @@
     <w:name w:val="Hyperlink"/>
     <w:basedOn w:val="DefaultParagraphFont"/>
     <w:uiPriority w:val="99"/>
-    <w:semiHidden/>
     <w:unhideWhenUsed/>
     <w:rsid w:val="00590C90"/>
     <w:rPr>
@@ -6367,6 +7329,18 @@
     <w:rPr>
       <w:b/>
       <w:bCs/>
+    </w:rPr>
+  </w:style>
+  <w:style w:type="character" w:styleId="UnresolvedMention">
+    <w:name w:val="Unresolved Mention"/>
+    <w:basedOn w:val="DefaultParagraphFont"/>
+    <w:uiPriority w:val="99"/>
+    <w:semiHidden/>
+    <w:unhideWhenUsed/>
+    <w:rsid w:val="000B1DB2"/>
+    <w:rPr>
+      <w:color w:val="605E5C"/>
+      <w:shd w:val="clear" w:color="auto" w:fill="E1DFDD"/>
     </w:rPr>
   </w:style>
 </w:styles>

</xml_diff>